<commit_message>
Core objectives are completed
</commit_message>
<xml_diff>
--- a/excel-challange/Instructions/Analysis.docx
+++ b/excel-challange/Instructions/Analysis.docx
@@ -2,7 +2,228 @@
 <file path=word/document.xml><?xml version="1.0" encoding="utf-8"?>
 <w:document xmlns:wpc="http://schemas.microsoft.com/office/word/2010/wordprocessingCanvas" xmlns:cx="http://schemas.microsoft.com/office/drawing/2014/chartex" xmlns:cx1="http://schemas.microsoft.com/office/drawing/2015/9/8/chartex" xmlns:cx2="http://schemas.microsoft.com/office/drawing/2015/10/21/chartex" xmlns:cx3="http://schemas.microsoft.com/office/drawing/2016/5/9/chartex" xmlns:cx4="http://schemas.microsoft.com/office/drawing/2016/5/10/chartex" xmlns:cx5="http://schemas.microsoft.com/office/drawing/2016/5/11/chartex" xmlns:cx6="http://schemas.microsoft.com/office/drawing/2016/5/12/chartex" xmlns:cx7="http://schemas.microsoft.com/office/drawing/2016/5/13/chartex" xmlns:cx8="http://schemas.microsoft.com/office/drawing/2016/5/14/chartex" xmlns:mc="http://schemas.openxmlformats.org/markup-compatibility/2006" xmlns:aink="http://schemas.microsoft.com/office/drawing/2016/ink" xmlns:am3d="http://schemas.microsoft.com/office/drawing/2017/model3d" xmlns:o="urn:schemas-microsoft-com:office:office" xmlns:r="http://schemas.openxmlformats.org/officeDocument/2006/relationships" xmlns:m="http://schemas.openxmlformats.org/officeDocument/2006/math" xmlns:v="urn:schemas-microsoft-com:vml" xmlns:wp14="http://schemas.microsoft.com/office/word/2010/wordprocessingDrawing" xmlns:wp="http://schemas.openxmlformats.org/drawingml/2006/wordprocessingDrawing" xmlns:w10="urn:schemas-microsoft-com:office:word" xmlns:w="http://schemas.openxmlformats.org/wordprocessingml/2006/main" xmlns:w14="http://schemas.microsoft.com/office/word/2010/wordml" xmlns:w15="http://schemas.microsoft.com/office/word/2012/wordml" xmlns:w16cex="http://schemas.microsoft.com/office/word/2018/wordml/cex" xmlns:w16cid="http://schemas.microsoft.com/office/word/2016/wordml/cid" xmlns:w16="http://schemas.microsoft.com/office/word/2018/wordml" xmlns:w16se="http://schemas.microsoft.com/office/word/2015/wordml/symex" xmlns:wpg="http://schemas.microsoft.com/office/word/2010/wordprocessingGroup" xmlns:wpi="http://schemas.microsoft.com/office/word/2010/wordprocessingInk" xmlns:wne="http://schemas.microsoft.com/office/word/2006/wordml" xmlns:wps="http://schemas.microsoft.com/office/word/2010/wordprocessingShape" mc:Ignorable="w14 w15 w16se w16cid w16 w16cex wp14">
   <w:body>
-    <w:p/>
+    <w:p>
+      <w:pPr>
+        <w:numPr>
+          <w:ilvl w:val="0"/>
+          <w:numId w:val="1"/>
+        </w:numPr>
+        <w:shd w:val="clear" w:color="auto" w:fill="FFFFFF"/>
+        <w:spacing w:before="100" w:beforeAutospacing="1" w:after="100" w:afterAutospacing="1"/>
+        <w:rPr>
+          <w:rFonts w:ascii="Segoe UI" w:eastAsia="Times New Roman" w:hAnsi="Segoe UI" w:cs="Segoe UI"/>
+          <w:color w:val="24292E"/>
+        </w:rPr>
+      </w:pPr>
+      <w:r>
+        <w:rPr>
+          <w:rFonts w:ascii="Segoe UI" w:eastAsia="Times New Roman" w:hAnsi="Segoe UI" w:cs="Segoe UI"/>
+          <w:color w:val="24292E"/>
+        </w:rPr>
+        <w:t>Given the provided data, what are three conclusions we can draw about Kickstarter campaigns?</w:t>
+      </w:r>
+    </w:p>
+    <w:p>
+      <w:pPr>
+        <w:pStyle w:val="ListParagraph"/>
+        <w:numPr>
+          <w:ilvl w:val="0"/>
+          <w:numId w:val="4"/>
+        </w:numPr>
+        <w:shd w:val="clear" w:color="auto" w:fill="FFFFFF"/>
+        <w:spacing w:before="100" w:beforeAutospacing="1" w:after="100" w:afterAutospacing="1"/>
+        <w:rPr>
+          <w:rFonts w:ascii="Segoe UI" w:eastAsia="Times New Roman" w:hAnsi="Segoe UI" w:cs="Segoe UI"/>
+          <w:color w:val="24292E"/>
+        </w:rPr>
+      </w:pPr>
+      <w:r>
+        <w:rPr>
+          <w:rFonts w:ascii="Segoe UI" w:eastAsia="Times New Roman" w:hAnsi="Segoe UI" w:cs="Segoe UI"/>
+          <w:color w:val="24292E"/>
+        </w:rPr>
+        <w:t>Campaigns are supported by art lovers that majority of the projects and backers fall in these categories’ theater, music, film and video.</w:t>
+      </w:r>
+    </w:p>
+    <w:p>
+      <w:pPr>
+        <w:pStyle w:val="ListParagraph"/>
+        <w:numPr>
+          <w:ilvl w:val="0"/>
+          <w:numId w:val="4"/>
+        </w:numPr>
+        <w:shd w:val="clear" w:color="auto" w:fill="FFFFFF"/>
+        <w:spacing w:before="100" w:beforeAutospacing="1" w:after="100" w:afterAutospacing="1"/>
+        <w:rPr>
+          <w:rFonts w:ascii="Segoe UI" w:eastAsia="Times New Roman" w:hAnsi="Segoe UI" w:cs="Segoe UI"/>
+          <w:color w:val="24292E"/>
+        </w:rPr>
+      </w:pPr>
+      <w:r>
+        <w:rPr>
+          <w:rFonts w:ascii="Segoe UI" w:eastAsia="Times New Roman" w:hAnsi="Segoe UI" w:cs="Segoe UI"/>
+          <w:color w:val="24292E"/>
+        </w:rPr>
+        <w:t xml:space="preserve">All video/mobile games and web are failed or canceled. </w:t>
+      </w:r>
+      <w:r>
+        <w:rPr>
+          <w:rFonts w:ascii="Segoe UI" w:eastAsia="Times New Roman" w:hAnsi="Segoe UI" w:cs="Segoe UI"/>
+          <w:color w:val="24292E"/>
+        </w:rPr>
+        <w:t>They are highly risky.</w:t>
+      </w:r>
+    </w:p>
+    <w:p>
+      <w:pPr>
+        <w:pStyle w:val="ListParagraph"/>
+        <w:numPr>
+          <w:ilvl w:val="0"/>
+          <w:numId w:val="4"/>
+        </w:numPr>
+        <w:shd w:val="clear" w:color="auto" w:fill="FFFFFF"/>
+        <w:spacing w:before="100" w:beforeAutospacing="1" w:after="100" w:afterAutospacing="1"/>
+        <w:rPr>
+          <w:rFonts w:ascii="Segoe UI" w:eastAsia="Times New Roman" w:hAnsi="Segoe UI" w:cs="Segoe UI"/>
+          <w:color w:val="24292E"/>
+        </w:rPr>
+      </w:pPr>
+      <w:r>
+        <w:rPr>
+          <w:rFonts w:ascii="Segoe UI" w:eastAsia="Times New Roman" w:hAnsi="Segoe UI" w:cs="Segoe UI"/>
+          <w:color w:val="24292E"/>
+        </w:rPr>
+        <w:t xml:space="preserve">Lower goals have higher success rate such that 71% for less than 1000. However, same number of projects with goal of 50000 and above with a success rate of 19%. </w:t>
+      </w:r>
+    </w:p>
+    <w:p>
+      <w:pPr>
+        <w:numPr>
+          <w:ilvl w:val="0"/>
+          <w:numId w:val="1"/>
+        </w:numPr>
+        <w:shd w:val="clear" w:color="auto" w:fill="FFFFFF"/>
+        <w:spacing w:before="60" w:after="100" w:afterAutospacing="1"/>
+        <w:rPr>
+          <w:rFonts w:ascii="Segoe UI" w:eastAsia="Times New Roman" w:hAnsi="Segoe UI" w:cs="Segoe UI"/>
+          <w:color w:val="24292E"/>
+        </w:rPr>
+      </w:pPr>
+      <w:r>
+        <w:rPr>
+          <w:rFonts w:ascii="Segoe UI" w:eastAsia="Times New Roman" w:hAnsi="Segoe UI" w:cs="Segoe UI"/>
+          <w:color w:val="24292E"/>
+        </w:rPr>
+        <w:t>What are some limitations of this dataset?</w:t>
+      </w:r>
+    </w:p>
+    <w:p>
+      <w:pPr>
+        <w:pStyle w:val="ListParagraph"/>
+        <w:numPr>
+          <w:ilvl w:val="0"/>
+          <w:numId w:val="3"/>
+        </w:numPr>
+        <w:shd w:val="clear" w:color="auto" w:fill="FFFFFF"/>
+        <w:spacing w:before="60" w:after="100" w:afterAutospacing="1"/>
+        <w:rPr>
+          <w:rFonts w:ascii="Segoe UI" w:eastAsia="Times New Roman" w:hAnsi="Segoe UI" w:cs="Segoe UI"/>
+          <w:color w:val="24292E"/>
+        </w:rPr>
+      </w:pPr>
+      <w:r>
+        <w:rPr>
+          <w:rFonts w:ascii="Segoe UI" w:eastAsia="Times New Roman" w:hAnsi="Segoe UI" w:cs="Segoe UI"/>
+          <w:color w:val="24292E"/>
+        </w:rPr>
+        <w:t xml:space="preserve">Extreme values included </w:t>
+      </w:r>
+      <w:r>
+        <w:rPr>
+          <w:rFonts w:ascii="Segoe UI" w:eastAsia="Times New Roman" w:hAnsi="Segoe UI" w:cs="Segoe UI"/>
+          <w:color w:val="24292E"/>
+        </w:rPr>
+        <w:t xml:space="preserve">Reason </w:t>
+      </w:r>
+      <w:r>
+        <w:rPr>
+          <w:rFonts w:ascii="Segoe UI" w:eastAsia="Times New Roman" w:hAnsi="Segoe UI" w:cs="Segoe UI"/>
+          <w:color w:val="24292E"/>
+        </w:rPr>
+        <w:t xml:space="preserve">or phase </w:t>
+      </w:r>
+      <w:r>
+        <w:rPr>
+          <w:rFonts w:ascii="Segoe UI" w:eastAsia="Times New Roman" w:hAnsi="Segoe UI" w:cs="Segoe UI"/>
+          <w:color w:val="24292E"/>
+        </w:rPr>
+        <w:t xml:space="preserve">of cancelation </w:t>
+      </w:r>
+      <w:r>
+        <w:rPr>
+          <w:rFonts w:ascii="Segoe UI" w:eastAsia="Times New Roman" w:hAnsi="Segoe UI" w:cs="Segoe UI"/>
+          <w:color w:val="24292E"/>
+        </w:rPr>
+        <w:t>or</w:t>
+      </w:r>
+      <w:r>
+        <w:rPr>
+          <w:rFonts w:ascii="Segoe UI" w:eastAsia="Times New Roman" w:hAnsi="Segoe UI" w:cs="Segoe UI"/>
+          <w:color w:val="24292E"/>
+        </w:rPr>
+        <w:t xml:space="preserve"> failed is also important. Is that because of competition, market-penetration, bad management, unrealistic planning </w:t>
+      </w:r>
+      <w:r>
+        <w:rPr>
+          <w:rFonts w:ascii="Segoe UI" w:eastAsia="Times New Roman" w:hAnsi="Segoe UI" w:cs="Segoe UI"/>
+          <w:color w:val="24292E"/>
+        </w:rPr>
+        <w:t>etc...</w:t>
+      </w:r>
+      <w:r>
+        <w:rPr>
+          <w:rFonts w:ascii="Segoe UI" w:eastAsia="Times New Roman" w:hAnsi="Segoe UI" w:cs="Segoe UI"/>
+          <w:color w:val="24292E"/>
+        </w:rPr>
+        <w:t>?</w:t>
+      </w:r>
+    </w:p>
+    <w:p>
+      <w:pPr>
+        <w:numPr>
+          <w:ilvl w:val="0"/>
+          <w:numId w:val="1"/>
+        </w:numPr>
+        <w:shd w:val="clear" w:color="auto" w:fill="FFFFFF"/>
+        <w:spacing w:before="60" w:after="100" w:afterAutospacing="1"/>
+        <w:rPr>
+          <w:rFonts w:ascii="Segoe UI" w:eastAsia="Times New Roman" w:hAnsi="Segoe UI" w:cs="Segoe UI"/>
+          <w:color w:val="24292E"/>
+        </w:rPr>
+      </w:pPr>
+      <w:r>
+        <w:rPr>
+          <w:rFonts w:ascii="Segoe UI" w:eastAsia="Times New Roman" w:hAnsi="Segoe UI" w:cs="Segoe UI"/>
+          <w:color w:val="24292E"/>
+        </w:rPr>
+        <w:t>What are some other possible tables and/or graphs that we could create?</w:t>
+      </w:r>
+    </w:p>
+    <w:p>
+      <w:pPr>
+        <w:pStyle w:val="ListParagraph"/>
+        <w:numPr>
+          <w:ilvl w:val="0"/>
+          <w:numId w:val="2"/>
+        </w:numPr>
+      </w:pPr>
+      <w:r>
+        <w:t>We could create the country</w:t>
+      </w:r>
+      <w:r>
+        <w:t xml:space="preserve">, status, category, pledged table to observe what type of projects gets more funding from which countries. Such that a project from Turkey less likely will get funding due to limitation whereas US or GB sounds more reliable to crowd. </w:t>
+      </w:r>
+    </w:p>
     <w:p/>
     <w:p/>
     <w:p/>
@@ -60,7 +281,7 @@
                     <pic:cNvPicPr/>
                   </pic:nvPicPr>
                   <pic:blipFill>
-                    <a:blip r:embed="rId4">
+                    <a:blip r:embed="rId5">
                       <a:extLst>
                         <a:ext uri="{28A0092B-C50C-407E-A947-70E740481C1C}">
                           <a14:useLocalDpi xmlns:a14="http://schemas.microsoft.com/office/drawing/2010/main" val="0"/>
@@ -93,6 +314,7 @@
           <w:b/>
           <w:bCs/>
         </w:rPr>
+        <w:lastRenderedPageBreak/>
         <w:t>Successful</w:t>
       </w:r>
       <w:r>
@@ -141,7 +363,7 @@
                     <pic:cNvPicPr/>
                   </pic:nvPicPr>
                   <pic:blipFill>
-                    <a:blip r:embed="rId5">
+                    <a:blip r:embed="rId6">
                       <a:extLst>
                         <a:ext uri="{28A0092B-C50C-407E-A947-70E740481C1C}">
                           <a14:useLocalDpi xmlns:a14="http://schemas.microsoft.com/office/drawing/2010/main" val="0"/>
@@ -174,7 +396,6 @@
           <w:b/>
           <w:bCs/>
         </w:rPr>
-        <w:lastRenderedPageBreak/>
         <w:t>Unsuccessful Campaigns:</w:t>
       </w:r>
       <w:r>
@@ -215,7 +436,18 @@
         <w:t>unsuccessful</w:t>
       </w:r>
       <w:r>
-        <w:t xml:space="preserve"> campaigns is 4. Failed kickstarts generally has lack of backers which means lack of budget and support they need.</w:t>
+        <w:t xml:space="preserve"> campaigns is 4. Failed kickstarts generally has lack of backers which means lack of budget and support they </w:t>
+      </w:r>
+      <w:proofErr w:type="gramStart"/>
+      <w:r>
+        <w:t>need</w:t>
+      </w:r>
+      <w:proofErr w:type="gramEnd"/>
+      <w:r>
+        <w:t xml:space="preserve"> and I believe innovation and timing is another issue</w:t>
+      </w:r>
+      <w:r>
+        <w:t>.</w:t>
       </w:r>
     </w:p>
     <w:sectPr>
@@ -226,6 +458,472 @@
     </w:sectPr>
   </w:body>
 </w:document>
+</file>
+
+<file path=word/numbering.xml><?xml version="1.0" encoding="utf-8"?>
+<w:numbering xmlns:wpc="http://schemas.microsoft.com/office/word/2010/wordprocessingCanvas" xmlns:cx="http://schemas.microsoft.com/office/drawing/2014/chartex" xmlns:cx1="http://schemas.microsoft.com/office/drawing/2015/9/8/chartex" xmlns:cx2="http://schemas.microsoft.com/office/drawing/2015/10/21/chartex" xmlns:cx3="http://schemas.microsoft.com/office/drawing/2016/5/9/chartex" xmlns:cx4="http://schemas.microsoft.com/office/drawing/2016/5/10/chartex" xmlns:cx5="http://schemas.microsoft.com/office/drawing/2016/5/11/chartex" xmlns:cx6="http://schemas.microsoft.com/office/drawing/2016/5/12/chartex" xmlns:cx7="http://schemas.microsoft.com/office/drawing/2016/5/13/chartex" xmlns:cx8="http://schemas.microsoft.com/office/drawing/2016/5/14/chartex" xmlns:mc="http://schemas.openxmlformats.org/markup-compatibility/2006" xmlns:aink="http://schemas.microsoft.com/office/drawing/2016/ink" xmlns:am3d="http://schemas.microsoft.com/office/drawing/2017/model3d" xmlns:o="urn:schemas-microsoft-com:office:office" xmlns:r="http://schemas.openxmlformats.org/officeDocument/2006/relationships" xmlns:m="http://schemas.openxmlformats.org/officeDocument/2006/math" xmlns:v="urn:schemas-microsoft-com:vml" xmlns:wp14="http://schemas.microsoft.com/office/word/2010/wordprocessingDrawing" xmlns:wp="http://schemas.openxmlformats.org/drawingml/2006/wordprocessingDrawing" xmlns:w10="urn:schemas-microsoft-com:office:word" xmlns:w="http://schemas.openxmlformats.org/wordprocessingml/2006/main" xmlns:w14="http://schemas.microsoft.com/office/word/2010/wordml" xmlns:w15="http://schemas.microsoft.com/office/word/2012/wordml" xmlns:w16cex="http://schemas.microsoft.com/office/word/2018/wordml/cex" xmlns:w16cid="http://schemas.microsoft.com/office/word/2016/wordml/cid" xmlns:w16="http://schemas.microsoft.com/office/word/2018/wordml" xmlns:w16se="http://schemas.microsoft.com/office/word/2015/wordml/symex" xmlns:wpg="http://schemas.microsoft.com/office/word/2010/wordprocessingGroup" xmlns:wpi="http://schemas.microsoft.com/office/word/2010/wordprocessingInk" xmlns:wne="http://schemas.microsoft.com/office/word/2006/wordml" xmlns:wps="http://schemas.microsoft.com/office/word/2010/wordprocessingShape" mc:Ignorable="w14 w15 w16se w16cid w16 w16cex wp14">
+  <w:abstractNum w:abstractNumId="0" w15:restartNumberingAfterBreak="0">
+    <w:nsid w:val="0FAF53C3"/>
+    <w:multiLevelType w:val="hybridMultilevel"/>
+    <w:tmpl w:val="C798A6C0"/>
+    <w:lvl w:ilvl="0" w:tplc="AA60C624">
+      <w:numFmt w:val="bullet"/>
+      <w:lvlText w:val="-"/>
+      <w:lvlJc w:val="left"/>
+      <w:pPr>
+        <w:ind w:left="720" w:hanging="360"/>
+      </w:pPr>
+      <w:rPr>
+        <w:rFonts w:ascii="Segoe UI" w:eastAsia="Times New Roman" w:hAnsi="Segoe UI" w:cs="Segoe UI" w:hint="default"/>
+      </w:rPr>
+    </w:lvl>
+    <w:lvl w:ilvl="1" w:tplc="04090003" w:tentative="1">
+      <w:start w:val="1"/>
+      <w:numFmt w:val="bullet"/>
+      <w:lvlText w:val="o"/>
+      <w:lvlJc w:val="left"/>
+      <w:pPr>
+        <w:ind w:left="1440" w:hanging="360"/>
+      </w:pPr>
+      <w:rPr>
+        <w:rFonts w:ascii="Courier New" w:hAnsi="Courier New" w:cs="Courier New" w:hint="default"/>
+      </w:rPr>
+    </w:lvl>
+    <w:lvl w:ilvl="2" w:tplc="04090005" w:tentative="1">
+      <w:start w:val="1"/>
+      <w:numFmt w:val="bullet"/>
+      <w:lvlText w:val=""/>
+      <w:lvlJc w:val="left"/>
+      <w:pPr>
+        <w:ind w:left="2160" w:hanging="360"/>
+      </w:pPr>
+      <w:rPr>
+        <w:rFonts w:ascii="Wingdings" w:hAnsi="Wingdings" w:hint="default"/>
+      </w:rPr>
+    </w:lvl>
+    <w:lvl w:ilvl="3" w:tplc="04090001" w:tentative="1">
+      <w:start w:val="1"/>
+      <w:numFmt w:val="bullet"/>
+      <w:lvlText w:val=""/>
+      <w:lvlJc w:val="left"/>
+      <w:pPr>
+        <w:ind w:left="2880" w:hanging="360"/>
+      </w:pPr>
+      <w:rPr>
+        <w:rFonts w:ascii="Symbol" w:hAnsi="Symbol" w:hint="default"/>
+      </w:rPr>
+    </w:lvl>
+    <w:lvl w:ilvl="4" w:tplc="04090003" w:tentative="1">
+      <w:start w:val="1"/>
+      <w:numFmt w:val="bullet"/>
+      <w:lvlText w:val="o"/>
+      <w:lvlJc w:val="left"/>
+      <w:pPr>
+        <w:ind w:left="3600" w:hanging="360"/>
+      </w:pPr>
+      <w:rPr>
+        <w:rFonts w:ascii="Courier New" w:hAnsi="Courier New" w:cs="Courier New" w:hint="default"/>
+      </w:rPr>
+    </w:lvl>
+    <w:lvl w:ilvl="5" w:tplc="04090005" w:tentative="1">
+      <w:start w:val="1"/>
+      <w:numFmt w:val="bullet"/>
+      <w:lvlText w:val=""/>
+      <w:lvlJc w:val="left"/>
+      <w:pPr>
+        <w:ind w:left="4320" w:hanging="360"/>
+      </w:pPr>
+      <w:rPr>
+        <w:rFonts w:ascii="Wingdings" w:hAnsi="Wingdings" w:hint="default"/>
+      </w:rPr>
+    </w:lvl>
+    <w:lvl w:ilvl="6" w:tplc="04090001" w:tentative="1">
+      <w:start w:val="1"/>
+      <w:numFmt w:val="bullet"/>
+      <w:lvlText w:val=""/>
+      <w:lvlJc w:val="left"/>
+      <w:pPr>
+        <w:ind w:left="5040" w:hanging="360"/>
+      </w:pPr>
+      <w:rPr>
+        <w:rFonts w:ascii="Symbol" w:hAnsi="Symbol" w:hint="default"/>
+      </w:rPr>
+    </w:lvl>
+    <w:lvl w:ilvl="7" w:tplc="04090003" w:tentative="1">
+      <w:start w:val="1"/>
+      <w:numFmt w:val="bullet"/>
+      <w:lvlText w:val="o"/>
+      <w:lvlJc w:val="left"/>
+      <w:pPr>
+        <w:ind w:left="5760" w:hanging="360"/>
+      </w:pPr>
+      <w:rPr>
+        <w:rFonts w:ascii="Courier New" w:hAnsi="Courier New" w:cs="Courier New" w:hint="default"/>
+      </w:rPr>
+    </w:lvl>
+    <w:lvl w:ilvl="8" w:tplc="04090005" w:tentative="1">
+      <w:start w:val="1"/>
+      <w:numFmt w:val="bullet"/>
+      <w:lvlText w:val=""/>
+      <w:lvlJc w:val="left"/>
+      <w:pPr>
+        <w:ind w:left="6480" w:hanging="360"/>
+      </w:pPr>
+      <w:rPr>
+        <w:rFonts w:ascii="Wingdings" w:hAnsi="Wingdings" w:hint="default"/>
+      </w:rPr>
+    </w:lvl>
+  </w:abstractNum>
+  <w:abstractNum w:abstractNumId="1" w15:restartNumberingAfterBreak="0">
+    <w:nsid w:val="193A07D1"/>
+    <w:multiLevelType w:val="hybridMultilevel"/>
+    <w:tmpl w:val="A6EC44CC"/>
+    <w:lvl w:ilvl="0" w:tplc="2FA07616">
+      <w:numFmt w:val="bullet"/>
+      <w:lvlText w:val="-"/>
+      <w:lvlJc w:val="left"/>
+      <w:pPr>
+        <w:ind w:left="720" w:hanging="360"/>
+      </w:pPr>
+      <w:rPr>
+        <w:rFonts w:ascii="Calibri" w:eastAsiaTheme="minorHAnsi" w:hAnsi="Calibri" w:cs="Calibri" w:hint="default"/>
+      </w:rPr>
+    </w:lvl>
+    <w:lvl w:ilvl="1" w:tplc="04090003" w:tentative="1">
+      <w:start w:val="1"/>
+      <w:numFmt w:val="bullet"/>
+      <w:lvlText w:val="o"/>
+      <w:lvlJc w:val="left"/>
+      <w:pPr>
+        <w:ind w:left="1440" w:hanging="360"/>
+      </w:pPr>
+      <w:rPr>
+        <w:rFonts w:ascii="Courier New" w:hAnsi="Courier New" w:cs="Courier New" w:hint="default"/>
+      </w:rPr>
+    </w:lvl>
+    <w:lvl w:ilvl="2" w:tplc="04090005" w:tentative="1">
+      <w:start w:val="1"/>
+      <w:numFmt w:val="bullet"/>
+      <w:lvlText w:val=""/>
+      <w:lvlJc w:val="left"/>
+      <w:pPr>
+        <w:ind w:left="2160" w:hanging="360"/>
+      </w:pPr>
+      <w:rPr>
+        <w:rFonts w:ascii="Wingdings" w:hAnsi="Wingdings" w:hint="default"/>
+      </w:rPr>
+    </w:lvl>
+    <w:lvl w:ilvl="3" w:tplc="04090001" w:tentative="1">
+      <w:start w:val="1"/>
+      <w:numFmt w:val="bullet"/>
+      <w:lvlText w:val=""/>
+      <w:lvlJc w:val="left"/>
+      <w:pPr>
+        <w:ind w:left="2880" w:hanging="360"/>
+      </w:pPr>
+      <w:rPr>
+        <w:rFonts w:ascii="Symbol" w:hAnsi="Symbol" w:hint="default"/>
+      </w:rPr>
+    </w:lvl>
+    <w:lvl w:ilvl="4" w:tplc="04090003" w:tentative="1">
+      <w:start w:val="1"/>
+      <w:numFmt w:val="bullet"/>
+      <w:lvlText w:val="o"/>
+      <w:lvlJc w:val="left"/>
+      <w:pPr>
+        <w:ind w:left="3600" w:hanging="360"/>
+      </w:pPr>
+      <w:rPr>
+        <w:rFonts w:ascii="Courier New" w:hAnsi="Courier New" w:cs="Courier New" w:hint="default"/>
+      </w:rPr>
+    </w:lvl>
+    <w:lvl w:ilvl="5" w:tplc="04090005" w:tentative="1">
+      <w:start w:val="1"/>
+      <w:numFmt w:val="bullet"/>
+      <w:lvlText w:val=""/>
+      <w:lvlJc w:val="left"/>
+      <w:pPr>
+        <w:ind w:left="4320" w:hanging="360"/>
+      </w:pPr>
+      <w:rPr>
+        <w:rFonts w:ascii="Wingdings" w:hAnsi="Wingdings" w:hint="default"/>
+      </w:rPr>
+    </w:lvl>
+    <w:lvl w:ilvl="6" w:tplc="04090001" w:tentative="1">
+      <w:start w:val="1"/>
+      <w:numFmt w:val="bullet"/>
+      <w:lvlText w:val=""/>
+      <w:lvlJc w:val="left"/>
+      <w:pPr>
+        <w:ind w:left="5040" w:hanging="360"/>
+      </w:pPr>
+      <w:rPr>
+        <w:rFonts w:ascii="Symbol" w:hAnsi="Symbol" w:hint="default"/>
+      </w:rPr>
+    </w:lvl>
+    <w:lvl w:ilvl="7" w:tplc="04090003" w:tentative="1">
+      <w:start w:val="1"/>
+      <w:numFmt w:val="bullet"/>
+      <w:lvlText w:val="o"/>
+      <w:lvlJc w:val="left"/>
+      <w:pPr>
+        <w:ind w:left="5760" w:hanging="360"/>
+      </w:pPr>
+      <w:rPr>
+        <w:rFonts w:ascii="Courier New" w:hAnsi="Courier New" w:cs="Courier New" w:hint="default"/>
+      </w:rPr>
+    </w:lvl>
+    <w:lvl w:ilvl="8" w:tplc="04090005" w:tentative="1">
+      <w:start w:val="1"/>
+      <w:numFmt w:val="bullet"/>
+      <w:lvlText w:val=""/>
+      <w:lvlJc w:val="left"/>
+      <w:pPr>
+        <w:ind w:left="6480" w:hanging="360"/>
+      </w:pPr>
+      <w:rPr>
+        <w:rFonts w:ascii="Wingdings" w:hAnsi="Wingdings" w:hint="default"/>
+      </w:rPr>
+    </w:lvl>
+  </w:abstractNum>
+  <w:abstractNum w:abstractNumId="2" w15:restartNumberingAfterBreak="0">
+    <w:nsid w:val="4F052F2D"/>
+    <w:multiLevelType w:val="hybridMultilevel"/>
+    <w:tmpl w:val="9C387F30"/>
+    <w:lvl w:ilvl="0" w:tplc="0FA69884">
+      <w:numFmt w:val="bullet"/>
+      <w:lvlText w:val="-"/>
+      <w:lvlJc w:val="left"/>
+      <w:pPr>
+        <w:ind w:left="720" w:hanging="360"/>
+      </w:pPr>
+      <w:rPr>
+        <w:rFonts w:ascii="Segoe UI" w:eastAsia="Times New Roman" w:hAnsi="Segoe UI" w:cs="Segoe UI" w:hint="default"/>
+      </w:rPr>
+    </w:lvl>
+    <w:lvl w:ilvl="1" w:tplc="04090003" w:tentative="1">
+      <w:start w:val="1"/>
+      <w:numFmt w:val="bullet"/>
+      <w:lvlText w:val="o"/>
+      <w:lvlJc w:val="left"/>
+      <w:pPr>
+        <w:ind w:left="1440" w:hanging="360"/>
+      </w:pPr>
+      <w:rPr>
+        <w:rFonts w:ascii="Courier New" w:hAnsi="Courier New" w:cs="Courier New" w:hint="default"/>
+      </w:rPr>
+    </w:lvl>
+    <w:lvl w:ilvl="2" w:tplc="04090005" w:tentative="1">
+      <w:start w:val="1"/>
+      <w:numFmt w:val="bullet"/>
+      <w:lvlText w:val=""/>
+      <w:lvlJc w:val="left"/>
+      <w:pPr>
+        <w:ind w:left="2160" w:hanging="360"/>
+      </w:pPr>
+      <w:rPr>
+        <w:rFonts w:ascii="Wingdings" w:hAnsi="Wingdings" w:hint="default"/>
+      </w:rPr>
+    </w:lvl>
+    <w:lvl w:ilvl="3" w:tplc="04090001" w:tentative="1">
+      <w:start w:val="1"/>
+      <w:numFmt w:val="bullet"/>
+      <w:lvlText w:val=""/>
+      <w:lvlJc w:val="left"/>
+      <w:pPr>
+        <w:ind w:left="2880" w:hanging="360"/>
+      </w:pPr>
+      <w:rPr>
+        <w:rFonts w:ascii="Symbol" w:hAnsi="Symbol" w:hint="default"/>
+      </w:rPr>
+    </w:lvl>
+    <w:lvl w:ilvl="4" w:tplc="04090003" w:tentative="1">
+      <w:start w:val="1"/>
+      <w:numFmt w:val="bullet"/>
+      <w:lvlText w:val="o"/>
+      <w:lvlJc w:val="left"/>
+      <w:pPr>
+        <w:ind w:left="3600" w:hanging="360"/>
+      </w:pPr>
+      <w:rPr>
+        <w:rFonts w:ascii="Courier New" w:hAnsi="Courier New" w:cs="Courier New" w:hint="default"/>
+      </w:rPr>
+    </w:lvl>
+    <w:lvl w:ilvl="5" w:tplc="04090005" w:tentative="1">
+      <w:start w:val="1"/>
+      <w:numFmt w:val="bullet"/>
+      <w:lvlText w:val=""/>
+      <w:lvlJc w:val="left"/>
+      <w:pPr>
+        <w:ind w:left="4320" w:hanging="360"/>
+      </w:pPr>
+      <w:rPr>
+        <w:rFonts w:ascii="Wingdings" w:hAnsi="Wingdings" w:hint="default"/>
+      </w:rPr>
+    </w:lvl>
+    <w:lvl w:ilvl="6" w:tplc="04090001" w:tentative="1">
+      <w:start w:val="1"/>
+      <w:numFmt w:val="bullet"/>
+      <w:lvlText w:val=""/>
+      <w:lvlJc w:val="left"/>
+      <w:pPr>
+        <w:ind w:left="5040" w:hanging="360"/>
+      </w:pPr>
+      <w:rPr>
+        <w:rFonts w:ascii="Symbol" w:hAnsi="Symbol" w:hint="default"/>
+      </w:rPr>
+    </w:lvl>
+    <w:lvl w:ilvl="7" w:tplc="04090003" w:tentative="1">
+      <w:start w:val="1"/>
+      <w:numFmt w:val="bullet"/>
+      <w:lvlText w:val="o"/>
+      <w:lvlJc w:val="left"/>
+      <w:pPr>
+        <w:ind w:left="5760" w:hanging="360"/>
+      </w:pPr>
+      <w:rPr>
+        <w:rFonts w:ascii="Courier New" w:hAnsi="Courier New" w:cs="Courier New" w:hint="default"/>
+      </w:rPr>
+    </w:lvl>
+    <w:lvl w:ilvl="8" w:tplc="04090005" w:tentative="1">
+      <w:start w:val="1"/>
+      <w:numFmt w:val="bullet"/>
+      <w:lvlText w:val=""/>
+      <w:lvlJc w:val="left"/>
+      <w:pPr>
+        <w:ind w:left="6480" w:hanging="360"/>
+      </w:pPr>
+      <w:rPr>
+        <w:rFonts w:ascii="Wingdings" w:hAnsi="Wingdings" w:hint="default"/>
+      </w:rPr>
+    </w:lvl>
+  </w:abstractNum>
+  <w:abstractNum w:abstractNumId="3" w15:restartNumberingAfterBreak="0">
+    <w:nsid w:val="58061A5F"/>
+    <w:multiLevelType w:val="multilevel"/>
+    <w:tmpl w:val="E66A119E"/>
+    <w:lvl w:ilvl="0">
+      <w:start w:val="1"/>
+      <w:numFmt w:val="decimal"/>
+      <w:lvlText w:val="%1."/>
+      <w:lvlJc w:val="left"/>
+      <w:pPr>
+        <w:tabs>
+          <w:tab w:val="num" w:pos="720"/>
+        </w:tabs>
+        <w:ind w:left="720" w:hanging="360"/>
+      </w:pPr>
+    </w:lvl>
+    <w:lvl w:ilvl="1" w:tentative="1">
+      <w:start w:val="1"/>
+      <w:numFmt w:val="decimal"/>
+      <w:lvlText w:val="%2."/>
+      <w:lvlJc w:val="left"/>
+      <w:pPr>
+        <w:tabs>
+          <w:tab w:val="num" w:pos="1440"/>
+        </w:tabs>
+        <w:ind w:left="1440" w:hanging="360"/>
+      </w:pPr>
+    </w:lvl>
+    <w:lvl w:ilvl="2" w:tentative="1">
+      <w:start w:val="1"/>
+      <w:numFmt w:val="decimal"/>
+      <w:lvlText w:val="%3."/>
+      <w:lvlJc w:val="left"/>
+      <w:pPr>
+        <w:tabs>
+          <w:tab w:val="num" w:pos="2160"/>
+        </w:tabs>
+        <w:ind w:left="2160" w:hanging="360"/>
+      </w:pPr>
+    </w:lvl>
+    <w:lvl w:ilvl="3" w:tentative="1">
+      <w:start w:val="1"/>
+      <w:numFmt w:val="decimal"/>
+      <w:lvlText w:val="%4."/>
+      <w:lvlJc w:val="left"/>
+      <w:pPr>
+        <w:tabs>
+          <w:tab w:val="num" w:pos="2880"/>
+        </w:tabs>
+        <w:ind w:left="2880" w:hanging="360"/>
+      </w:pPr>
+    </w:lvl>
+    <w:lvl w:ilvl="4" w:tentative="1">
+      <w:start w:val="1"/>
+      <w:numFmt w:val="decimal"/>
+      <w:lvlText w:val="%5."/>
+      <w:lvlJc w:val="left"/>
+      <w:pPr>
+        <w:tabs>
+          <w:tab w:val="num" w:pos="3600"/>
+        </w:tabs>
+        <w:ind w:left="3600" w:hanging="360"/>
+      </w:pPr>
+    </w:lvl>
+    <w:lvl w:ilvl="5" w:tentative="1">
+      <w:start w:val="1"/>
+      <w:numFmt w:val="decimal"/>
+      <w:lvlText w:val="%6."/>
+      <w:lvlJc w:val="left"/>
+      <w:pPr>
+        <w:tabs>
+          <w:tab w:val="num" w:pos="4320"/>
+        </w:tabs>
+        <w:ind w:left="4320" w:hanging="360"/>
+      </w:pPr>
+    </w:lvl>
+    <w:lvl w:ilvl="6" w:tentative="1">
+      <w:start w:val="1"/>
+      <w:numFmt w:val="decimal"/>
+      <w:lvlText w:val="%7."/>
+      <w:lvlJc w:val="left"/>
+      <w:pPr>
+        <w:tabs>
+          <w:tab w:val="num" w:pos="5040"/>
+        </w:tabs>
+        <w:ind w:left="5040" w:hanging="360"/>
+      </w:pPr>
+    </w:lvl>
+    <w:lvl w:ilvl="7" w:tentative="1">
+      <w:start w:val="1"/>
+      <w:numFmt w:val="decimal"/>
+      <w:lvlText w:val="%8."/>
+      <w:lvlJc w:val="left"/>
+      <w:pPr>
+        <w:tabs>
+          <w:tab w:val="num" w:pos="5760"/>
+        </w:tabs>
+        <w:ind w:left="5760" w:hanging="360"/>
+      </w:pPr>
+    </w:lvl>
+    <w:lvl w:ilvl="8" w:tentative="1">
+      <w:start w:val="1"/>
+      <w:numFmt w:val="decimal"/>
+      <w:lvlText w:val="%9."/>
+      <w:lvlJc w:val="left"/>
+      <w:pPr>
+        <w:tabs>
+          <w:tab w:val="num" w:pos="6480"/>
+        </w:tabs>
+        <w:ind w:left="6480" w:hanging="360"/>
+      </w:pPr>
+    </w:lvl>
+  </w:abstractNum>
+  <w:num w:numId="1">
+    <w:abstractNumId w:val="3"/>
+  </w:num>
+  <w:num w:numId="2">
+    <w:abstractNumId w:val="1"/>
+  </w:num>
+  <w:num w:numId="3">
+    <w:abstractNumId w:val="0"/>
+  </w:num>
+  <w:num w:numId="4">
+    <w:abstractNumId w:val="2"/>
+  </w:num>
+</w:numbering>
 </file>
 
 <file path=word/styles.xml><?xml version="1.0" encoding="utf-8"?>
@@ -650,6 +1348,17 @@
     <w:semiHidden/>
     <w:unhideWhenUsed/>
   </w:style>
+  <w:style w:type="paragraph" w:styleId="ListParagraph">
+    <w:name w:val="List Paragraph"/>
+    <w:basedOn w:val="Normal"/>
+    <w:uiPriority w:val="34"/>
+    <w:qFormat/>
+    <w:rsid w:val="00F13F08"/>
+    <w:pPr>
+      <w:ind w:left="720"/>
+      <w:contextualSpacing/>
+    </w:pPr>
+  </w:style>
 </w:styles>
 </file>
 

</xml_diff>